<commit_message>
fin de la souffrance
</commit_message>
<xml_diff>
--- a/exam/notes.docx
+++ b/exam/notes.docx
@@ -1055,6 +1055,149 @@
       </w:r>
     </w:p>
     <w:p/>
+    <w:p>
+      <w:proofErr w:type="spellStart"/>
+      <w:r>
+        <w:t>ΓxxΓxx</w:t>
+      </w:r>
+      <w:proofErr w:type="spellEnd"/>
+      <w:r>
+        <w:t>=</w:t>
+      </w:r>
+      <w:proofErr w:type="spellStart"/>
+      <w:r>
+        <w:t>zeros</w:t>
+      </w:r>
+      <w:proofErr w:type="spellEnd"/>
+      <w:r>
+        <w:t>(n+</w:t>
+      </w:r>
+      <w:proofErr w:type="gramStart"/>
+      <w:r>
+        <w:t>1,n</w:t>
+      </w:r>
+      <w:proofErr w:type="gramEnd"/>
+      <w:r>
+        <w:t>+1); </w:t>
+      </w:r>
+    </w:p>
+    <w:p>
+      <w:proofErr w:type="spellStart"/>
+      <w:r>
+        <w:t>ΓyxΓyx</w:t>
+      </w:r>
+      <w:proofErr w:type="spellEnd"/>
+      <w:r>
+        <w:t>=</w:t>
+      </w:r>
+      <w:proofErr w:type="spellStart"/>
+      <w:r>
+        <w:t>zeros</w:t>
+      </w:r>
+      <w:proofErr w:type="spellEnd"/>
+      <w:r>
+        <w:t>(n+1,1</w:t>
+      </w:r>
+      <w:proofErr w:type="gramStart"/>
+      <w:r>
+        <w:t>);</w:t>
+      </w:r>
+      <w:proofErr w:type="gramEnd"/>
+      <w:r>
+        <w:t> </w:t>
+      </w:r>
+    </w:p>
+    <w:p>
+      <w:proofErr w:type="gramStart"/>
+      <w:r>
+        <w:rPr>
+          <w:b/>
+          <w:bCs/>
+        </w:rPr>
+        <w:t>for</w:t>
+      </w:r>
+      <w:proofErr w:type="gramEnd"/>
+      <w:r>
+        <w:rPr>
+          <w:b/>
+          <w:bCs/>
+        </w:rPr>
+        <w:t xml:space="preserve"> k=n+1:N </w:t>
+      </w:r>
+    </w:p>
+    <w:p>
+      <w:proofErr w:type="gramStart"/>
+      <w:r>
+        <w:t>phi</w:t>
+      </w:r>
+      <w:proofErr w:type="gramEnd"/>
+      <w:r>
+        <w:t xml:space="preserve"> = rieurs(k:-1:k-n)</w:t>
+      </w:r>
+    </w:p>
+    <w:p>
+      <w:proofErr w:type="spellStart"/>
+      <w:r>
+        <w:t>ΓxxΓxx</w:t>
+      </w:r>
+      <w:proofErr w:type="spellEnd"/>
+      <w:r>
+        <w:t>=(phi*phi'+</w:t>
+      </w:r>
+      <w:proofErr w:type="spellStart"/>
+      <w:r>
+        <w:t>ΓxxΓxx</w:t>
+      </w:r>
+      <w:proofErr w:type="spellEnd"/>
+      <w:r>
+        <w:t>*(k-1-n-1</w:t>
+      </w:r>
+      <w:proofErr w:type="gramStart"/>
+      <w:r>
+        <w:t>))/</w:t>
+      </w:r>
+      <w:proofErr w:type="gramEnd"/>
+      <w:r>
+        <w:t>(k-n-1); </w:t>
+      </w:r>
+    </w:p>
+    <w:p>
+      <w:proofErr w:type="spellStart"/>
+      <w:r>
+        <w:t>ΓyxΓyx</w:t>
+      </w:r>
+      <w:proofErr w:type="spellEnd"/>
+      <w:r>
+        <w:t> = (phi*chants(k)+</w:t>
+      </w:r>
+      <w:proofErr w:type="spellStart"/>
+      <w:r>
+        <w:t>ΓyxΓyx</w:t>
+      </w:r>
+      <w:proofErr w:type="spellEnd"/>
+      <w:r>
+        <w:t>*(k-1-n-1</w:t>
+      </w:r>
+      <w:proofErr w:type="gramStart"/>
+      <w:r>
+        <w:t>))/</w:t>
+      </w:r>
+      <w:proofErr w:type="gramEnd"/>
+      <w:r>
+        <w:t>(k-n-1); </w:t>
+      </w:r>
+    </w:p>
+    <w:p>
+      <w:proofErr w:type="gramStart"/>
+      <w:r>
+        <w:rPr>
+          <w:b/>
+          <w:bCs/>
+        </w:rPr>
+        <w:t>end</w:t>
+      </w:r>
+      <w:proofErr w:type="gramEnd"/>
+    </w:p>
     <w:p/>
     <w:sectPr>
       <w:pgSz w:w="11906" w:h="16838"/>

</xml_diff>